<commit_message>
successful test of base uart capability
</commit_message>
<xml_diff>
--- a/doc/DSP PID Controller Board Bringup.docx
+++ b/doc/DSP PID Controller Board Bringup.docx
@@ -205,7 +205,7 @@
         </w:rPr>
         <w:lastRenderedPageBreak/>
         <w:drawing>
-          <wp:inline distT="0" distB="0" distL="0" distR="0" wp14:anchorId="09E674FC" wp14:editId="5922A497">
+          <wp:inline distT="0" distB="0" distL="0" distR="0" wp14:anchorId="7E53BF54" wp14:editId="6DDFF931">
             <wp:extent cx="3045350" cy="3320928"/>
             <wp:effectExtent l="0" t="0" r="3175" b="0"/>
             <wp:docPr id="1" name="Picture 1"/>
@@ -257,6 +257,686 @@
     <w:p>
       <w:r>
         <w:tab/>
+      </w:r>
+    </w:p>
+    <w:p>
+      <w:pPr>
+        <w:pStyle w:val="Heading1"/>
+      </w:pPr>
+      <w:proofErr w:type="spellStart"/>
+      <w:r>
+        <w:t>Lantronix</w:t>
+      </w:r>
+      <w:proofErr w:type="spellEnd"/>
+      <w:r>
+        <w:t xml:space="preserve"> </w:t>
+      </w:r>
+      <w:proofErr w:type="spellStart"/>
+      <w:r>
+        <w:t>Bringup</w:t>
+      </w:r>
+      <w:proofErr w:type="spellEnd"/>
+    </w:p>
+    <w:p>
+      <w:r>
+        <w:t xml:space="preserve">The board uses a </w:t>
+      </w:r>
+      <w:proofErr w:type="spellStart"/>
+      <w:r>
+        <w:t>Lantronix</w:t>
+      </w:r>
+      <w:proofErr w:type="spellEnd"/>
+      <w:r>
+        <w:t xml:space="preserve"> </w:t>
+      </w:r>
+      <w:proofErr w:type="spellStart"/>
+      <w:r>
+        <w:t>XPort</w:t>
+      </w:r>
+      <w:proofErr w:type="spellEnd"/>
+      <w:r>
+        <w:t xml:space="preserve"> for serial communications.  </w:t>
+      </w:r>
+    </w:p>
+    <w:p>
+      <w:pPr>
+        <w:pStyle w:val="Heading2"/>
+      </w:pPr>
+      <w:r>
+        <w:t>Download dsearch.exe</w:t>
+      </w:r>
+    </w:p>
+    <w:p>
+      <w:hyperlink r:id="rId9" w:history="1">
+        <w:r>
+          <w:rPr>
+            <w:rStyle w:val="Hyperlink"/>
+          </w:rPr>
+          <w:t>http://www.lantronix.com/ftp/DeviceInstaller/Command-Line-Utilities/dsearch.exe</w:t>
+        </w:r>
+      </w:hyperlink>
+    </w:p>
+    <w:p>
+      <w:r>
+        <w:t xml:space="preserve">The </w:t>
+      </w:r>
+      <w:proofErr w:type="spellStart"/>
+      <w:r>
+        <w:t>dsearch</w:t>
+      </w:r>
+      <w:proofErr w:type="spellEnd"/>
+      <w:r>
+        <w:t xml:space="preserve"> utility searches the local IP address range to find any </w:t>
+      </w:r>
+      <w:proofErr w:type="spellStart"/>
+      <w:r>
+        <w:t>Lantronix</w:t>
+      </w:r>
+      <w:proofErr w:type="spellEnd"/>
+      <w:r>
+        <w:t xml:space="preserve"> devices.  </w:t>
+      </w:r>
+    </w:p>
+    <w:p>
+      <w:pPr>
+        <w:jc w:val="center"/>
+      </w:pPr>
+      <w:r>
+        <w:rPr>
+          <w:noProof/>
+        </w:rPr>
+        <w:drawing>
+          <wp:inline distT="0" distB="0" distL="0" distR="0" wp14:anchorId="011C708E" wp14:editId="11532BE0">
+            <wp:extent cx="3885854" cy="2362200"/>
+            <wp:effectExtent l="0" t="0" r="635" b="0"/>
+            <wp:docPr id="2" name="Picture 2"/>
+            <wp:cNvGraphicFramePr>
+              <a:graphicFrameLocks xmlns:a="http://schemas.openxmlformats.org/drawingml/2006/main" noChangeAspect="1"/>
+            </wp:cNvGraphicFramePr>
+            <a:graphic xmlns:a="http://schemas.openxmlformats.org/drawingml/2006/main">
+              <a:graphicData uri="http://schemas.openxmlformats.org/drawingml/2006/picture">
+                <pic:pic xmlns:pic="http://schemas.openxmlformats.org/drawingml/2006/picture">
+                  <pic:nvPicPr>
+                    <pic:cNvPr id="1" name=""/>
+                    <pic:cNvPicPr/>
+                  </pic:nvPicPr>
+                  <pic:blipFill rotWithShape="1">
+                    <a:blip r:embed="rId10"/>
+                    <a:srcRect r="41987" b="53561"/>
+                    <a:stretch/>
+                  </pic:blipFill>
+                  <pic:spPr bwMode="auto">
+                    <a:xfrm>
+                      <a:off x="0" y="0"/>
+                      <a:ext cx="3908197" cy="2375782"/>
+                    </a:xfrm>
+                    <a:prstGeom prst="rect">
+                      <a:avLst/>
+                    </a:prstGeom>
+                    <a:ln>
+                      <a:noFill/>
+                    </a:ln>
+                    <a:extLst>
+                      <a:ext uri="{53640926-AAD7-44D8-BBD7-CCE9431645EC}">
+                        <a14:shadowObscured xmlns:a14="http://schemas.microsoft.com/office/drawing/2010/main"/>
+                      </a:ext>
+                    </a:extLst>
+                  </pic:spPr>
+                </pic:pic>
+              </a:graphicData>
+            </a:graphic>
+          </wp:inline>
+        </w:drawing>
+      </w:r>
+    </w:p>
+    <w:p>
+      <w:pPr>
+        <w:pStyle w:val="Heading2"/>
+      </w:pPr>
+      <w:r>
+        <w:lastRenderedPageBreak/>
+        <w:t>Download DeviceInstaller.exe</w:t>
+      </w:r>
+    </w:p>
+    <w:p>
+      <w:hyperlink r:id="rId11" w:history="1">
+        <w:r>
+          <w:rPr>
+            <w:rStyle w:val="Hyperlink"/>
+          </w:rPr>
+          <w:t>http://ltxfaq.custhelp.com/app/answers/detail/a_id/644?_ga=2.91684188.779030864.1522285128-459523226.1522285128</w:t>
+        </w:r>
+      </w:hyperlink>
+      <w:r>
+        <w:t xml:space="preserve">. </w:t>
+      </w:r>
+    </w:p>
+    <w:p>
+      <w:proofErr w:type="spellStart"/>
+      <w:r>
+        <w:t>DeviceInstaller</w:t>
+      </w:r>
+      <w:proofErr w:type="spellEnd"/>
+      <w:r>
+        <w:t xml:space="preserve"> is used for setting static IP addresses</w:t>
+      </w:r>
+      <w:r>
+        <w:t xml:space="preserve">.  The </w:t>
+      </w:r>
+      <w:proofErr w:type="spellStart"/>
+      <w:r>
+        <w:t>Lantronix</w:t>
+      </w:r>
+      <w:proofErr w:type="spellEnd"/>
+      <w:r>
+        <w:t xml:space="preserve"> </w:t>
+      </w:r>
+      <w:proofErr w:type="spellStart"/>
+      <w:r>
+        <w:t>XPort</w:t>
+      </w:r>
+      <w:proofErr w:type="spellEnd"/>
+      <w:r>
+        <w:t xml:space="preserve"> has DHCP capabilities built-in, so if installed on a DHCP network use the dsearch.exe program.</w:t>
+      </w:r>
+    </w:p>
+    <w:p>
+      <w:pPr>
+        <w:pStyle w:val="Heading2"/>
+      </w:pPr>
+      <w:r>
+        <w:t xml:space="preserve">Log into </w:t>
+      </w:r>
+      <w:proofErr w:type="spellStart"/>
+      <w:r>
+        <w:t>Lantronix</w:t>
+      </w:r>
+      <w:proofErr w:type="spellEnd"/>
+      <w:r>
+        <w:t xml:space="preserve"> </w:t>
+      </w:r>
+      <w:proofErr w:type="spellStart"/>
+      <w:r>
+        <w:t>XPort</w:t>
+      </w:r>
+      <w:proofErr w:type="spellEnd"/>
+      <w:r>
+        <w:t xml:space="preserve"> Web Manager</w:t>
+      </w:r>
+    </w:p>
+    <w:p>
+      <w:r>
+        <w:t xml:space="preserve">Using the device IP from dsearch.exe, log onto a web browser at this address.  A brand-new </w:t>
+      </w:r>
+      <w:proofErr w:type="spellStart"/>
+      <w:r>
+        <w:t>Lantronix</w:t>
+      </w:r>
+      <w:proofErr w:type="spellEnd"/>
+      <w:r>
+        <w:t xml:space="preserve"> unit has </w:t>
+      </w:r>
+      <w:r>
+        <w:rPr>
+          <w:b/>
+        </w:rPr>
+        <w:t>blank</w:t>
+      </w:r>
+      <w:r>
+        <w:t xml:space="preserve"> username and password.</w:t>
+      </w:r>
+    </w:p>
+    <w:p/>
+    <w:p>
+      <w:r>
+        <w:rPr>
+          <w:noProof/>
+        </w:rPr>
+        <w:drawing>
+          <wp:inline distT="0" distB="0" distL="0" distR="0" wp14:anchorId="11D1ED1F" wp14:editId="2125FD83">
+            <wp:extent cx="5943600" cy="3447415"/>
+            <wp:effectExtent l="0" t="0" r="0" b="635"/>
+            <wp:docPr id="3" name="Picture 3"/>
+            <wp:cNvGraphicFramePr>
+              <a:graphicFrameLocks xmlns:a="http://schemas.openxmlformats.org/drawingml/2006/main" noChangeAspect="1"/>
+            </wp:cNvGraphicFramePr>
+            <a:graphic xmlns:a="http://schemas.openxmlformats.org/drawingml/2006/main">
+              <a:graphicData uri="http://schemas.openxmlformats.org/drawingml/2006/picture">
+                <pic:pic xmlns:pic="http://schemas.openxmlformats.org/drawingml/2006/picture">
+                  <pic:nvPicPr>
+                    <pic:cNvPr id="1" name=""/>
+                    <pic:cNvPicPr/>
+                  </pic:nvPicPr>
+                  <pic:blipFill>
+                    <a:blip r:embed="rId12"/>
+                    <a:stretch>
+                      <a:fillRect/>
+                    </a:stretch>
+                  </pic:blipFill>
+                  <pic:spPr>
+                    <a:xfrm>
+                      <a:off x="0" y="0"/>
+                      <a:ext cx="5943600" cy="3447415"/>
+                    </a:xfrm>
+                    <a:prstGeom prst="rect">
+                      <a:avLst/>
+                    </a:prstGeom>
+                  </pic:spPr>
+                </pic:pic>
+              </a:graphicData>
+            </a:graphic>
+          </wp:inline>
+        </w:drawing>
+      </w:r>
+    </w:p>
+    <w:p>
+      <w:pPr>
+        <w:pStyle w:val="Heading2"/>
+      </w:pPr>
+      <w:r>
+        <w:t>Open Telnet Session</w:t>
+      </w:r>
+    </w:p>
+    <w:p>
+      <w:r>
+        <w:t xml:space="preserve">A telnet session can be used to connect to the </w:t>
+      </w:r>
+      <w:proofErr w:type="spellStart"/>
+      <w:r>
+        <w:t>Lantronix</w:t>
+      </w:r>
+      <w:proofErr w:type="spellEnd"/>
+      <w:r>
+        <w:t xml:space="preserve"> box to view and send serial messages to the DSP-PID board.</w:t>
+      </w:r>
+      <w:r>
+        <w:t xml:space="preserve">  The telnet port is </w:t>
+      </w:r>
+      <w:proofErr w:type="gramStart"/>
+      <w:r>
+        <w:t>non-standard, but</w:t>
+      </w:r>
+      <w:proofErr w:type="gramEnd"/>
+      <w:r>
+        <w:t xml:space="preserve"> can be viewed from the </w:t>
+      </w:r>
+      <w:proofErr w:type="spellStart"/>
+      <w:r>
+        <w:t>Lantronix</w:t>
+      </w:r>
+      <w:proofErr w:type="spellEnd"/>
+      <w:r>
+        <w:t xml:space="preserve"> web server.</w:t>
+      </w:r>
+    </w:p>
+    <w:p>
+      <w:pPr>
+        <w:jc w:val="center"/>
+      </w:pPr>
+      <w:r>
+        <w:rPr>
+          <w:noProof/>
+        </w:rPr>
+        <w:lastRenderedPageBreak/>
+        <mc:AlternateContent>
+          <mc:Choice Requires="wps">
+            <w:drawing>
+              <wp:anchor distT="0" distB="0" distL="114300" distR="114300" simplePos="0" relativeHeight="251659264" behindDoc="0" locked="0" layoutInCell="1" allowOverlap="1" wp14:anchorId="1671F87A" wp14:editId="5A3F8636">
+                <wp:simplePos x="0" y="0"/>
+                <wp:positionH relativeFrom="column">
+                  <wp:posOffset>1285875</wp:posOffset>
+                </wp:positionH>
+                <wp:positionV relativeFrom="paragraph">
+                  <wp:posOffset>3038475</wp:posOffset>
+                </wp:positionV>
+                <wp:extent cx="1676400" cy="590550"/>
+                <wp:effectExtent l="133350" t="133350" r="152400" b="152400"/>
+                <wp:wrapNone/>
+                <wp:docPr id="5" name="Oval 5"/>
+                <wp:cNvGraphicFramePr/>
+                <a:graphic xmlns:a="http://schemas.openxmlformats.org/drawingml/2006/main">
+                  <a:graphicData uri="http://schemas.microsoft.com/office/word/2010/wordprocessingShape">
+                    <wps:wsp>
+                      <wps:cNvSpPr/>
+                      <wps:spPr>
+                        <a:xfrm>
+                          <a:off x="0" y="0"/>
+                          <a:ext cx="1676400" cy="590550"/>
+                        </a:xfrm>
+                        <a:prstGeom prst="ellipse">
+                          <a:avLst/>
+                        </a:prstGeom>
+                        <a:noFill/>
+                        <a:ln w="57150">
+                          <a:solidFill>
+                            <a:srgbClr val="FF0000"/>
+                          </a:solidFill>
+                        </a:ln>
+                        <a:effectLst>
+                          <a:glow rad="101600">
+                            <a:schemeClr val="bg1">
+                              <a:alpha val="60000"/>
+                            </a:schemeClr>
+                          </a:glow>
+                        </a:effectLst>
+                      </wps:spPr>
+                      <wps:style>
+                        <a:lnRef idx="2">
+                          <a:schemeClr val="accent1">
+                            <a:shade val="50000"/>
+                          </a:schemeClr>
+                        </a:lnRef>
+                        <a:fillRef idx="1">
+                          <a:schemeClr val="accent1"/>
+                        </a:fillRef>
+                        <a:effectRef idx="0">
+                          <a:schemeClr val="accent1"/>
+                        </a:effectRef>
+                        <a:fontRef idx="minor">
+                          <a:schemeClr val="lt1"/>
+                        </a:fontRef>
+                      </wps:style>
+                      <wps:bodyPr rot="0" spcFirstLastPara="0" vertOverflow="overflow" horzOverflow="overflow" vert="horz" wrap="square" lIns="91440" tIns="45720" rIns="91440" bIns="45720" numCol="1" spcCol="0" rtlCol="0" fromWordArt="0" anchor="ctr" anchorCtr="0" forceAA="0" compatLnSpc="1">
+                        <a:prstTxWarp prst="textNoShape">
+                          <a:avLst/>
+                        </a:prstTxWarp>
+                        <a:noAutofit/>
+                      </wps:bodyPr>
+                    </wps:wsp>
+                  </a:graphicData>
+                </a:graphic>
+              </wp:anchor>
+            </w:drawing>
+          </mc:Choice>
+          <mc:Fallback>
+            <w:pict>
+              <v:oval w14:anchorId="49F5862C" id="Oval 5" o:spid="_x0000_s1026" style="position:absolute;margin-left:101.25pt;margin-top:239.25pt;width:132pt;height:46.5pt;z-index:251659264;visibility:visible;mso-wrap-style:square;mso-wrap-distance-left:9pt;mso-wrap-distance-top:0;mso-wrap-distance-right:9pt;mso-wrap-distance-bottom:0;mso-position-horizontal:absolute;mso-position-horizontal-relative:text;mso-position-vertical:absolute;mso-position-vertical-relative:text;v-text-anchor:middle" o:gfxdata="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" filled="f" strokecolor="red" strokeweight="4.5pt">
+                <v:stroke joinstyle="miter"/>
+              </v:oval>
+            </w:pict>
+          </mc:Fallback>
+        </mc:AlternateContent>
+      </w:r>
+      <w:r>
+        <w:rPr>
+          <w:noProof/>
+        </w:rPr>
+        <w:drawing>
+          <wp:inline distT="0" distB="0" distL="0" distR="0" wp14:anchorId="6C3B3C56" wp14:editId="305EA2AE">
+            <wp:extent cx="5704936" cy="5486400"/>
+            <wp:effectExtent l="0" t="0" r="0" b="0"/>
+            <wp:docPr id="4" name="Picture 4"/>
+            <wp:cNvGraphicFramePr>
+              <a:graphicFrameLocks xmlns:a="http://schemas.openxmlformats.org/drawingml/2006/main" noChangeAspect="1"/>
+            </wp:cNvGraphicFramePr>
+            <a:graphic xmlns:a="http://schemas.openxmlformats.org/drawingml/2006/main">
+              <a:graphicData uri="http://schemas.openxmlformats.org/drawingml/2006/picture">
+                <pic:pic xmlns:pic="http://schemas.openxmlformats.org/drawingml/2006/picture">
+                  <pic:nvPicPr>
+                    <pic:cNvPr id="1" name=""/>
+                    <pic:cNvPicPr/>
+                  </pic:nvPicPr>
+                  <pic:blipFill rotWithShape="1">
+                    <a:blip r:embed="rId13"/>
+                    <a:srcRect t="3846" r="20513" b="28205"/>
+                    <a:stretch/>
+                  </pic:blipFill>
+                  <pic:spPr bwMode="auto">
+                    <a:xfrm>
+                      <a:off x="0" y="0"/>
+                      <a:ext cx="5712065" cy="5493256"/>
+                    </a:xfrm>
+                    <a:prstGeom prst="rect">
+                      <a:avLst/>
+                    </a:prstGeom>
+                    <a:ln>
+                      <a:noFill/>
+                    </a:ln>
+                    <a:extLst>
+                      <a:ext uri="{53640926-AAD7-44D8-BBD7-CCE9431645EC}">
+                        <a14:shadowObscured xmlns:a14="http://schemas.microsoft.com/office/drawing/2010/main"/>
+                      </a:ext>
+                    </a:extLst>
+                  </pic:spPr>
+                </pic:pic>
+              </a:graphicData>
+            </a:graphic>
+          </wp:inline>
+        </w:drawing>
+      </w:r>
+    </w:p>
+    <w:p>
+      <w:r>
+        <w:t xml:space="preserve">Telnet session can be connected via any serial program, including </w:t>
+      </w:r>
+      <w:proofErr w:type="spellStart"/>
+      <w:r>
+        <w:t>PuTTY</w:t>
+      </w:r>
+      <w:proofErr w:type="spellEnd"/>
+      <w:r>
+        <w:t>.  Use the “Local Port” setting from the webserver.</w:t>
+      </w:r>
+    </w:p>
+    <w:p>
+      <w:r>
+        <w:rPr>
+          <w:noProof/>
+        </w:rPr>
+        <w:lastRenderedPageBreak/>
+        <mc:AlternateContent>
+          <mc:Choice Requires="wps">
+            <w:drawing>
+              <wp:anchor distT="0" distB="0" distL="114300" distR="114300" simplePos="0" relativeHeight="251663360" behindDoc="0" locked="0" layoutInCell="1" allowOverlap="1" wp14:anchorId="52C67C29" wp14:editId="32F37943">
+                <wp:simplePos x="0" y="0"/>
+                <wp:positionH relativeFrom="column">
+                  <wp:posOffset>1857375</wp:posOffset>
+                </wp:positionH>
+                <wp:positionV relativeFrom="paragraph">
+                  <wp:posOffset>1181100</wp:posOffset>
+                </wp:positionV>
+                <wp:extent cx="942975" cy="400050"/>
+                <wp:effectExtent l="133350" t="133350" r="161925" b="152400"/>
+                <wp:wrapNone/>
+                <wp:docPr id="8" name="Oval 8"/>
+                <wp:cNvGraphicFramePr/>
+                <a:graphic xmlns:a="http://schemas.openxmlformats.org/drawingml/2006/main">
+                  <a:graphicData uri="http://schemas.microsoft.com/office/word/2010/wordprocessingShape">
+                    <wps:wsp>
+                      <wps:cNvSpPr/>
+                      <wps:spPr>
+                        <a:xfrm>
+                          <a:off x="0" y="0"/>
+                          <a:ext cx="942975" cy="400050"/>
+                        </a:xfrm>
+                        <a:prstGeom prst="ellipse">
+                          <a:avLst/>
+                        </a:prstGeom>
+                        <a:noFill/>
+                        <a:ln w="57150">
+                          <a:solidFill>
+                            <a:srgbClr val="FF0000"/>
+                          </a:solidFill>
+                        </a:ln>
+                        <a:effectLst>
+                          <a:glow rad="101600">
+                            <a:schemeClr val="bg1">
+                              <a:alpha val="60000"/>
+                            </a:schemeClr>
+                          </a:glow>
+                        </a:effectLst>
+                      </wps:spPr>
+                      <wps:style>
+                        <a:lnRef idx="2">
+                          <a:schemeClr val="accent1">
+                            <a:shade val="50000"/>
+                          </a:schemeClr>
+                        </a:lnRef>
+                        <a:fillRef idx="1">
+                          <a:schemeClr val="accent1"/>
+                        </a:fillRef>
+                        <a:effectRef idx="0">
+                          <a:schemeClr val="accent1"/>
+                        </a:effectRef>
+                        <a:fontRef idx="minor">
+                          <a:schemeClr val="lt1"/>
+                        </a:fontRef>
+                      </wps:style>
+                      <wps:bodyPr rot="0" spcFirstLastPara="0" vertOverflow="overflow" horzOverflow="overflow" vert="horz" wrap="square" lIns="91440" tIns="45720" rIns="91440" bIns="45720" numCol="1" spcCol="0" rtlCol="0" fromWordArt="0" anchor="ctr" anchorCtr="0" forceAA="0" compatLnSpc="1">
+                        <a:prstTxWarp prst="textNoShape">
+                          <a:avLst/>
+                        </a:prstTxWarp>
+                        <a:noAutofit/>
+                      </wps:bodyPr>
+                    </wps:wsp>
+                  </a:graphicData>
+                </a:graphic>
+                <wp14:sizeRelH relativeFrom="margin">
+                  <wp14:pctWidth>0</wp14:pctWidth>
+                </wp14:sizeRelH>
+                <wp14:sizeRelV relativeFrom="margin">
+                  <wp14:pctHeight>0</wp14:pctHeight>
+                </wp14:sizeRelV>
+              </wp:anchor>
+            </w:drawing>
+          </mc:Choice>
+          <mc:Fallback>
+            <w:pict>
+              <v:oval w14:anchorId="19D9625B" id="Oval 8" o:spid="_x0000_s1026" style="position:absolute;margin-left:146.25pt;margin-top:93pt;width:74.25pt;height:31.5pt;z-index:251663360;visibility:visible;mso-wrap-style:square;mso-width-percent:0;mso-height-percent:0;mso-wrap-distance-left:9pt;mso-wrap-distance-top:0;mso-wrap-distance-right:9pt;mso-wrap-distance-bottom:0;mso-position-horizontal:absolute;mso-position-horizontal-relative:text;mso-position-vertical:absolute;mso-position-vertical-relative:text;mso-width-percent:0;mso-height-percent:0;mso-width-relative:margin;mso-height-relative:margin;v-text-anchor:middle" o:gfxdata="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" filled="f" strokecolor="red" strokeweight="4.5pt">
+                <v:stroke joinstyle="miter"/>
+              </v:oval>
+            </w:pict>
+          </mc:Fallback>
+        </mc:AlternateContent>
+      </w:r>
+      <w:r>
+        <w:rPr>
+          <w:noProof/>
+        </w:rPr>
+        <mc:AlternateContent>
+          <mc:Choice Requires="wps">
+            <w:drawing>
+              <wp:anchor distT="0" distB="0" distL="114300" distR="114300" simplePos="0" relativeHeight="251661312" behindDoc="0" locked="0" layoutInCell="1" allowOverlap="1" wp14:anchorId="193F9388" wp14:editId="5919A738">
+                <wp:simplePos x="0" y="0"/>
+                <wp:positionH relativeFrom="column">
+                  <wp:posOffset>3305175</wp:posOffset>
+                </wp:positionH>
+                <wp:positionV relativeFrom="paragraph">
+                  <wp:posOffset>876300</wp:posOffset>
+                </wp:positionV>
+                <wp:extent cx="942975" cy="400050"/>
+                <wp:effectExtent l="133350" t="133350" r="161925" b="152400"/>
+                <wp:wrapNone/>
+                <wp:docPr id="7" name="Oval 7"/>
+                <wp:cNvGraphicFramePr/>
+                <a:graphic xmlns:a="http://schemas.openxmlformats.org/drawingml/2006/main">
+                  <a:graphicData uri="http://schemas.microsoft.com/office/word/2010/wordprocessingShape">
+                    <wps:wsp>
+                      <wps:cNvSpPr/>
+                      <wps:spPr>
+                        <a:xfrm>
+                          <a:off x="0" y="0"/>
+                          <a:ext cx="942975" cy="400050"/>
+                        </a:xfrm>
+                        <a:prstGeom prst="ellipse">
+                          <a:avLst/>
+                        </a:prstGeom>
+                        <a:noFill/>
+                        <a:ln w="57150">
+                          <a:solidFill>
+                            <a:srgbClr val="FF0000"/>
+                          </a:solidFill>
+                        </a:ln>
+                        <a:effectLst>
+                          <a:glow rad="101600">
+                            <a:schemeClr val="bg1">
+                              <a:alpha val="60000"/>
+                            </a:schemeClr>
+                          </a:glow>
+                        </a:effectLst>
+                      </wps:spPr>
+                      <wps:style>
+                        <a:lnRef idx="2">
+                          <a:schemeClr val="accent1">
+                            <a:shade val="50000"/>
+                          </a:schemeClr>
+                        </a:lnRef>
+                        <a:fillRef idx="1">
+                          <a:schemeClr val="accent1"/>
+                        </a:fillRef>
+                        <a:effectRef idx="0">
+                          <a:schemeClr val="accent1"/>
+                        </a:effectRef>
+                        <a:fontRef idx="minor">
+                          <a:schemeClr val="lt1"/>
+                        </a:fontRef>
+                      </wps:style>
+                      <wps:bodyPr rot="0" spcFirstLastPara="0" vertOverflow="overflow" horzOverflow="overflow" vert="horz" wrap="square" lIns="91440" tIns="45720" rIns="91440" bIns="45720" numCol="1" spcCol="0" rtlCol="0" fromWordArt="0" anchor="ctr" anchorCtr="0" forceAA="0" compatLnSpc="1">
+                        <a:prstTxWarp prst="textNoShape">
+                          <a:avLst/>
+                        </a:prstTxWarp>
+                        <a:noAutofit/>
+                      </wps:bodyPr>
+                    </wps:wsp>
+                  </a:graphicData>
+                </a:graphic>
+                <wp14:sizeRelH relativeFrom="margin">
+                  <wp14:pctWidth>0</wp14:pctWidth>
+                </wp14:sizeRelH>
+                <wp14:sizeRelV relativeFrom="margin">
+                  <wp14:pctHeight>0</wp14:pctHeight>
+                </wp14:sizeRelV>
+              </wp:anchor>
+            </w:drawing>
+          </mc:Choice>
+          <mc:Fallback>
+            <w:pict>
+              <v:oval w14:anchorId="5B21EFF4" id="Oval 7" o:spid="_x0000_s1026" style="position:absolute;margin-left:260.25pt;margin-top:69pt;width:74.25pt;height:31.5pt;z-index:251661312;visibility:visible;mso-wrap-style:square;mso-width-percent:0;mso-height-percent:0;mso-wrap-distance-left:9pt;mso-wrap-distance-top:0;mso-wrap-distance-right:9pt;mso-wrap-distance-bottom:0;mso-position-horizontal:absolute;mso-position-horizontal-relative:text;mso-position-vertical:absolute;mso-position-vertical-relative:text;mso-width-percent:0;mso-height-percent:0;mso-width-relative:margin;mso-height-relative:margin;v-text-anchor:middle" o:gfxdata="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" filled="f" strokecolor="red" strokeweight="4.5pt">
+                <v:stroke joinstyle="miter"/>
+              </v:oval>
+            </w:pict>
+          </mc:Fallback>
+        </mc:AlternateContent>
+      </w:r>
+      <w:r>
+        <w:rPr>
+          <w:noProof/>
+        </w:rPr>
+        <w:drawing>
+          <wp:inline distT="0" distB="0" distL="0" distR="0" wp14:anchorId="0B54298A" wp14:editId="36CA499B">
+            <wp:extent cx="4343400" cy="4143375"/>
+            <wp:effectExtent l="0" t="0" r="0" b="9525"/>
+            <wp:docPr id="6" name="Picture 6"/>
+            <wp:cNvGraphicFramePr>
+              <a:graphicFrameLocks xmlns:a="http://schemas.openxmlformats.org/drawingml/2006/main" noChangeAspect="1"/>
+            </wp:cNvGraphicFramePr>
+            <a:graphic xmlns:a="http://schemas.openxmlformats.org/drawingml/2006/main">
+              <a:graphicData uri="http://schemas.openxmlformats.org/drawingml/2006/picture">
+                <pic:pic xmlns:pic="http://schemas.openxmlformats.org/drawingml/2006/picture">
+                  <pic:nvPicPr>
+                    <pic:cNvPr id="1" name=""/>
+                    <pic:cNvPicPr/>
+                  </pic:nvPicPr>
+                  <pic:blipFill>
+                    <a:blip r:embed="rId14"/>
+                    <a:stretch>
+                      <a:fillRect/>
+                    </a:stretch>
+                  </pic:blipFill>
+                  <pic:spPr>
+                    <a:xfrm>
+                      <a:off x="0" y="0"/>
+                      <a:ext cx="4343400" cy="4143375"/>
+                    </a:xfrm>
+                    <a:prstGeom prst="rect">
+                      <a:avLst/>
+                    </a:prstGeom>
+                  </pic:spPr>
+                </pic:pic>
+              </a:graphicData>
+            </a:graphic>
+          </wp:inline>
+        </w:drawing>
       </w:r>
       <w:bookmarkStart w:id="0" w:name="_GoBack"/>
       <w:bookmarkEnd w:id="0"/>

</xml_diff>

<commit_message>
in progress sport test
</commit_message>
<xml_diff>
--- a/doc/DSP PID Controller Board Bringup.docx
+++ b/doc/DSP PID Controller Board Bringup.docx
@@ -650,7 +650,7 @@
           </mc:Choice>
           <mc:Fallback>
             <w:pict>
-              <v:oval w14:anchorId="49F5862C" id="Oval 5" o:spid="_x0000_s1026" style="position:absolute;margin-left:101.25pt;margin-top:239.25pt;width:132pt;height:46.5pt;z-index:251659264;visibility:visible;mso-wrap-style:square;mso-wrap-distance-left:9pt;mso-wrap-distance-top:0;mso-wrap-distance-right:9pt;mso-wrap-distance-bottom:0;mso-position-horizontal:absolute;mso-position-horizontal-relative:text;mso-position-vertical:absolute;mso-position-vertical-relative:text;v-text-anchor:middle" o:gfxdata="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" filled="f" strokecolor="red" strokeweight="4.5pt">
+              <v:oval w14:anchorId="359A04EB" id="Oval 5" o:spid="_x0000_s1026" style="position:absolute;margin-left:101.25pt;margin-top:239.25pt;width:132pt;height:46.5pt;z-index:251659264;visibility:visible;mso-wrap-style:square;mso-wrap-distance-left:9pt;mso-wrap-distance-top:0;mso-wrap-distance-right:9pt;mso-wrap-distance-bottom:0;mso-position-horizontal:absolute;mso-position-horizontal-relative:text;mso-position-vertical:absolute;mso-position-vertical-relative:text;v-text-anchor:middle" o:gfxdata="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" filled="f" strokecolor="red" strokeweight="4.5pt">
                 <v:stroke joinstyle="miter"/>
               </v:oval>
             </w:pict>
@@ -802,7 +802,7 @@
           </mc:Choice>
           <mc:Fallback>
             <w:pict>
-              <v:oval w14:anchorId="19D9625B" id="Oval 8" o:spid="_x0000_s1026" style="position:absolute;margin-left:146.25pt;margin-top:93pt;width:74.25pt;height:31.5pt;z-index:251663360;visibility:visible;mso-wrap-style:square;mso-width-percent:0;mso-height-percent:0;mso-wrap-distance-left:9pt;mso-wrap-distance-top:0;mso-wrap-distance-right:9pt;mso-wrap-distance-bottom:0;mso-position-horizontal:absolute;mso-position-horizontal-relative:text;mso-position-vertical:absolute;mso-position-vertical-relative:text;mso-width-percent:0;mso-height-percent:0;mso-width-relative:margin;mso-height-relative:margin;v-text-anchor:middle" o:gfxdata="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" filled="f" strokecolor="red" strokeweight="4.5pt">
+              <v:oval w14:anchorId="26620695" id="Oval 8" o:spid="_x0000_s1026" style="position:absolute;margin-left:146.25pt;margin-top:93pt;width:74.25pt;height:31.5pt;z-index:251663360;visibility:visible;mso-wrap-style:square;mso-width-percent:0;mso-height-percent:0;mso-wrap-distance-left:9pt;mso-wrap-distance-top:0;mso-wrap-distance-right:9pt;mso-wrap-distance-bottom:0;mso-position-horizontal:absolute;mso-position-horizontal-relative:text;mso-position-vertical:absolute;mso-position-vertical-relative:text;mso-width-percent:0;mso-height-percent:0;mso-width-relative:margin;mso-height-relative:margin;v-text-anchor:middle" o:gfxdata="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" filled="f" strokecolor="red" strokeweight="4.5pt">
                 <v:stroke joinstyle="miter"/>
               </v:oval>
             </w:pict>
@@ -891,7 +891,7 @@
           </mc:Choice>
           <mc:Fallback>
             <w:pict>
-              <v:oval w14:anchorId="5B21EFF4" id="Oval 7" o:spid="_x0000_s1026" style="position:absolute;margin-left:260.25pt;margin-top:69pt;width:74.25pt;height:31.5pt;z-index:251661312;visibility:visible;mso-wrap-style:square;mso-width-percent:0;mso-height-percent:0;mso-wrap-distance-left:9pt;mso-wrap-distance-top:0;mso-wrap-distance-right:9pt;mso-wrap-distance-bottom:0;mso-position-horizontal:absolute;mso-position-horizontal-relative:text;mso-position-vertical:absolute;mso-position-vertical-relative:text;mso-width-percent:0;mso-height-percent:0;mso-width-relative:margin;mso-height-relative:margin;v-text-anchor:middle" o:gfxdata="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" filled="f" strokecolor="red" strokeweight="4.5pt">
+              <v:oval w14:anchorId="565EDA3E" id="Oval 7" o:spid="_x0000_s1026" style="position:absolute;margin-left:260.25pt;margin-top:69pt;width:74.25pt;height:31.5pt;z-index:251661312;visibility:visible;mso-wrap-style:square;mso-width-percent:0;mso-height-percent:0;mso-wrap-distance-left:9pt;mso-wrap-distance-top:0;mso-wrap-distance-right:9pt;mso-wrap-distance-bottom:0;mso-position-horizontal:absolute;mso-position-horizontal-relative:text;mso-position-vertical:absolute;mso-position-vertical-relative:text;mso-width-percent:0;mso-height-percent:0;mso-width-relative:margin;mso-height-relative:margin;v-text-anchor:middle" o:gfxdata="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" filled="f" strokecolor="red" strokeweight="4.5pt">
                 <v:stroke joinstyle="miter"/>
               </v:oval>
             </w:pict>
@@ -937,6 +937,78 @@
             </a:graphic>
           </wp:inline>
         </w:drawing>
+      </w:r>
+    </w:p>
+    <w:p>
+      <w:pPr>
+        <w:pStyle w:val="Heading2"/>
+      </w:pPr>
+      <w:r>
+        <w:t xml:space="preserve">Using UART_TEST </w:t>
+      </w:r>
+      <w:proofErr w:type="spellStart"/>
+      <w:r>
+        <w:t>VisualDSP</w:t>
+      </w:r>
+      <w:proofErr w:type="spellEnd"/>
+      <w:r>
+        <w:t>++ project</w:t>
+      </w:r>
+    </w:p>
+    <w:p>
+      <w:r>
+        <w:t>This project is located at</w:t>
+      </w:r>
+      <w:r>
+        <w:t xml:space="preserve"> </w:t>
+      </w:r>
+      <w:proofErr w:type="spellStart"/>
+      <w:r>
+        <w:t>dsp_pid.git</w:t>
+      </w:r>
+      <w:proofErr w:type="spellEnd"/>
+      <w:r>
+        <w:t>\</w:t>
+      </w:r>
+      <w:proofErr w:type="spellStart"/>
+      <w:r>
+        <w:t>src</w:t>
+      </w:r>
+      <w:proofErr w:type="spellEnd"/>
+      <w:r>
+        <w:t>\</w:t>
+      </w:r>
+      <w:proofErr w:type="spellStart"/>
+      <w:r>
+        <w:t>vdsp_proj</w:t>
+      </w:r>
+      <w:proofErr w:type="spellEnd"/>
+      <w:r>
+        <w:t>\</w:t>
+      </w:r>
+      <w:proofErr w:type="spellStart"/>
+      <w:r>
+        <w:t>test_uart</w:t>
+      </w:r>
+      <w:proofErr w:type="spellEnd"/>
+      <w:r>
+        <w:t xml:space="preserve"> and contains a </w:t>
+      </w:r>
+      <w:proofErr w:type="spellStart"/>
+      <w:r>
+        <w:t>VisualDSP</w:t>
+      </w:r>
+      <w:proofErr w:type="spellEnd"/>
+      <w:r>
+        <w:t xml:space="preserve"> project to output the letter ‘a’ at 9600,</w:t>
+      </w:r>
+      <w:proofErr w:type="gramStart"/>
+      <w:r>
+        <w:t>8,N</w:t>
+      </w:r>
+      <w:proofErr w:type="gramEnd"/>
+      <w:r>
+        <w:t>,1 baud rate.  The debugger will halt when the processor receives any UART byte.</w:t>
       </w:r>
       <w:bookmarkStart w:id="0" w:name="_GoBack"/>
       <w:bookmarkEnd w:id="0"/>

</xml_diff>